<commit_message>
Style edit for Spec
</commit_message>
<xml_diff>
--- a/13_S1_8_specifikáció.docx
+++ b/13_S1_8_specifikáció.docx
@@ -470,7 +470,7 @@
               <w:rPr>
                 <w:webHidden/>
               </w:rPr>
-              <w:t>3</w:t>
+              <w:t>2</w:t>
             </w:r>
             <w:r>
               <w:rPr>
@@ -556,7 +556,7 @@
                 <w:noProof/>
                 <w:webHidden/>
               </w:rPr>
-              <w:t>3</w:t>
+              <w:t>2</w:t>
             </w:r>
             <w:r>
               <w:rPr>
@@ -643,7 +643,7 @@
                 <w:noProof/>
                 <w:webHidden/>
               </w:rPr>
-              <w:t>3</w:t>
+              <w:t>2</w:t>
             </w:r>
             <w:r>
               <w:rPr>
@@ -720,7 +720,7 @@
               <w:rPr>
                 <w:webHidden/>
               </w:rPr>
-              <w:t>4</w:t>
+              <w:t>2</w:t>
             </w:r>
             <w:r>
               <w:rPr>
@@ -806,7 +806,7 @@
                 <w:noProof/>
                 <w:webHidden/>
               </w:rPr>
-              <w:t>4</w:t>
+              <w:t>2</w:t>
             </w:r>
             <w:r>
               <w:rPr>
@@ -893,7 +893,7 @@
                 <w:noProof/>
                 <w:webHidden/>
               </w:rPr>
-              <w:t>4</w:t>
+              <w:t>2</w:t>
             </w:r>
             <w:r>
               <w:rPr>
@@ -980,7 +980,7 @@
                 <w:noProof/>
                 <w:webHidden/>
               </w:rPr>
-              <w:t>4</w:t>
+              <w:t>2</w:t>
             </w:r>
             <w:r>
               <w:rPr>
@@ -1057,7 +1057,7 @@
               <w:rPr>
                 <w:webHidden/>
               </w:rPr>
-              <w:t>5</w:t>
+              <w:t>2</w:t>
             </w:r>
             <w:r>
               <w:rPr>
@@ -1143,7 +1143,7 @@
                 <w:noProof/>
                 <w:webHidden/>
               </w:rPr>
-              <w:t>5</w:t>
+              <w:t>2</w:t>
             </w:r>
             <w:r>
               <w:rPr>
@@ -1230,7 +1230,7 @@
                 <w:noProof/>
                 <w:webHidden/>
               </w:rPr>
-              <w:t>5</w:t>
+              <w:t>2</w:t>
             </w:r>
             <w:r>
               <w:rPr>
@@ -2858,9 +2858,9 @@
     <w:link w:val="CmChar"/>
     <w:uiPriority w:val="10"/>
     <w:qFormat/>
-    <w:rsid w:val="0002056E"/>
+    <w:rsid w:val="0052430B"/>
     <w:pPr>
-      <w:spacing w:before="1800" w:after="0" w:line="240" w:lineRule="auto"/>
+      <w:spacing w:before="1100" w:after="0" w:line="240" w:lineRule="auto"/>
       <w:contextualSpacing/>
       <w:jc w:val="center"/>
     </w:pPr>
@@ -2878,7 +2878,7 @@
     <w:basedOn w:val="Bekezdsalapbettpusa"/>
     <w:link w:val="Cm"/>
     <w:uiPriority w:val="10"/>
-    <w:rsid w:val="0002056E"/>
+    <w:rsid w:val="0052430B"/>
     <w:rPr>
       <w:rFonts w:ascii="Arial Black" w:eastAsiaTheme="majorEastAsia" w:hAnsi="Arial Black" w:cstheme="majorBidi"/>
       <w:color w:val="FF4500"/>

</xml_diff>